<commit_message>
Viết file báo cáo
- Mô tả hệ thống
- Thông tin nhóm
- Hướng dẫn sử dụng
</commit_message>
<xml_diff>
--- a/Mô tả hệ thống.docx
+++ b/Mô tả hệ thống.docx
@@ -1,6 +1,6 @@
 
 <file path=word/document.xml><?xml version="1.0" encoding="utf-8"?>
-<w:document xmlns:wpc="http://schemas.microsoft.com/office/word/2010/wordprocessingCanvas" xmlns:cx="http://schemas.microsoft.com/office/drawing/2014/chartex" xmlns:cx1="http://schemas.microsoft.com/office/drawing/2015/9/8/chartex" xmlns:cx2="http://schemas.microsoft.com/office/drawing/2015/10/21/chartex" xmlns:cx3="http://schemas.microsoft.com/office/drawing/2016/5/9/chartex" xmlns:cx4="http://schemas.microsoft.com/office/drawing/2016/5/10/chartex" xmlns:cx5="http://schemas.microsoft.com/office/drawing/2016/5/11/chartex" xmlns:cx6="http://schemas.microsoft.com/office/drawing/2016/5/12/chartex" xmlns:cx7="http://schemas.microsoft.com/office/drawing/2016/5/13/chartex" xmlns:cx8="http://schemas.microsoft.com/office/drawing/2016/5/14/chartex" xmlns:mc="http://schemas.openxmlformats.org/markup-compatibility/2006" xmlns:aink="http://schemas.microsoft.com/office/drawing/2016/ink" xmlns:am3d="http://schemas.microsoft.com/office/drawing/2017/model3d" xmlns:o="urn:schemas-microsoft-com:office:office" xmlns:r="http://schemas.openxmlformats.org/officeDocument/2006/relationships" xmlns:m="http://schemas.openxmlformats.org/officeDocument/2006/math" xmlns:v="urn:schemas-microsoft-com:vml" xmlns:wp14="http://schemas.microsoft.com/office/word/2010/wordprocessingDrawing" xmlns:wp="http://schemas.openxmlformats.org/drawingml/2006/wordprocessingDrawing" xmlns:w10="urn:schemas-microsoft-com:office:word" xmlns:w="http://schemas.openxmlformats.org/wordprocessingml/2006/main" xmlns:w14="http://schemas.microsoft.com/office/word/2010/wordml" xmlns:w15="http://schemas.microsoft.com/office/word/2012/wordml" xmlns:w16cex="http://schemas.microsoft.com/office/word/2018/wordml/cex" xmlns:w16cid="http://schemas.microsoft.com/office/word/2016/wordml/cid" xmlns:w16="http://schemas.microsoft.com/office/word/2018/wordml" xmlns:w16se="http://schemas.microsoft.com/office/word/2015/wordml/symex" xmlns:wpg="http://schemas.microsoft.com/office/word/2010/wordprocessingGroup" xmlns:wpi="http://schemas.microsoft.com/office/word/2010/wordprocessingInk" xmlns:wne="http://schemas.microsoft.com/office/word/2006/wordml" xmlns:wps="http://schemas.microsoft.com/office/word/2010/wordprocessingShape" mc:Ignorable="w14 w15 w16se w16cid w16 w16cex wp14">
+<w:document xmlns:wpc="http://schemas.microsoft.com/office/word/2010/wordprocessingCanvas" xmlns:cx="http://schemas.microsoft.com/office/drawing/2014/chartex" xmlns:cx1="http://schemas.microsoft.com/office/drawing/2015/9/8/chartex" xmlns:mc="http://schemas.openxmlformats.org/markup-compatibility/2006" xmlns:o="urn:schemas-microsoft-com:office:office" xmlns:r="http://schemas.openxmlformats.org/officeDocument/2006/relationships" xmlns:m="http://schemas.openxmlformats.org/officeDocument/2006/math" xmlns:v="urn:schemas-microsoft-com:vml" xmlns:wp14="http://schemas.microsoft.com/office/word/2010/wordprocessingDrawing" xmlns:wp="http://schemas.openxmlformats.org/drawingml/2006/wordprocessingDrawing" xmlns:w10="urn:schemas-microsoft-com:office:word" xmlns:w="http://schemas.openxmlformats.org/wordprocessingml/2006/main" xmlns:w14="http://schemas.microsoft.com/office/word/2010/wordml" xmlns:w15="http://schemas.microsoft.com/office/word/2012/wordml" xmlns:w16se="http://schemas.microsoft.com/office/word/2015/wordml/symex" xmlns:wpg="http://schemas.microsoft.com/office/word/2010/wordprocessingGroup" xmlns:wpi="http://schemas.microsoft.com/office/word/2010/wordprocessingInk" xmlns:wne="http://schemas.microsoft.com/office/word/2006/wordml" xmlns:wps="http://schemas.microsoft.com/office/word/2010/wordprocessingShape" mc:Ignorable="w14 w15 w16se wp14">
   <w:body>
     <w:p>
       <w:pPr>
@@ -38,7 +38,7 @@
           <w:numId w:val="1"/>
         </w:numPr>
         <w:shd w:val="clear" w:color="auto" w:fill="FFFFFF"/>
-        <w:spacing w:before="100" w:beforeAutospacing="1" w:after="100" w:afterAutospacing="1" w:line="240" w:lineRule="auto"/>
+        <w:spacing w:before="240" w:after="240" w:line="240" w:lineRule="auto"/>
         <w:rPr>
           <w:rFonts w:ascii="Segoe UI" w:eastAsia="Times New Roman" w:hAnsi="Segoe UI" w:cs="Segoe UI"/>
           <w:color w:val="24292E"/>
@@ -53,7 +53,7 @@
           <w:sz w:val="24"/>
           <w:szCs w:val="24"/>
         </w:rPr>
-        <w:t>Xây dựng cở sở dữ liệu và website phục vụ cho việc học tiếng anh gồm kỹ năng nghe và đọc. Người dùng có thể vào web tạo tài khoản để làm bài tập và theo dõi bảng điểm cá nhân của mình. Quản trị viên có thể vào web để thêm các cấp bậc, danh mục, bài tập, câu hỏi cho website của mình.</w:t>
+        <w:t>LEnglish là một ứng dụng học tập thông qua việc giúp người dùng cải thiện kĩ năng ngôn ngữ của mình, song với giao diện thân thiện, gần gũi tạo ra nhiều trải nghiệm mới mẻ, ứng dụng gồm 3 chức năng chính: Tra cứu, Luyện đọc, Luyện Nghe.</w:t>
       </w:r>
     </w:p>
     <w:p>
@@ -63,7 +63,7 @@
           <w:numId w:val="1"/>
         </w:numPr>
         <w:shd w:val="clear" w:color="auto" w:fill="FFFFFF"/>
-        <w:spacing w:before="60" w:after="100" w:afterAutospacing="1" w:line="240" w:lineRule="auto"/>
+        <w:spacing w:before="240" w:after="240" w:line="240" w:lineRule="auto"/>
         <w:rPr>
           <w:rFonts w:ascii="Segoe UI" w:eastAsia="Times New Roman" w:hAnsi="Segoe UI" w:cs="Segoe UI"/>
           <w:color w:val="24292E"/>
@@ -78,7 +78,7 @@
           <w:sz w:val="24"/>
           <w:szCs w:val="24"/>
         </w:rPr>
-        <w:t>Back-end: SQL Server Database, ADO.NET</w:t>
+        <w:t>Xây dựng cở sở dữ liệu và ứng dụng phục vụ cho việc học tiếng anh gồm kỹ năng nghe và đọc. Người dùng có thể vào ứng dụng để tra cứu, luyện đọc, luyện nghe giúp nâng cao kĩ năng tiếng anh. Quản trị viên có thể vào FireBase để thêm các bài đọc cho ứng dụng của mình.</w:t>
       </w:r>
     </w:p>
     <w:p>
@@ -88,7 +88,7 @@
           <w:numId w:val="1"/>
         </w:numPr>
         <w:shd w:val="clear" w:color="auto" w:fill="FFFFFF"/>
-        <w:spacing w:before="60" w:after="100" w:afterAutospacing="1" w:line="240" w:lineRule="auto"/>
+        <w:spacing w:before="240" w:after="240" w:line="240" w:lineRule="auto"/>
         <w:rPr>
           <w:rFonts w:ascii="Segoe UI" w:eastAsia="Times New Roman" w:hAnsi="Segoe UI" w:cs="Segoe UI"/>
           <w:color w:val="24292E"/>
@@ -103,10 +103,112 @@
           <w:sz w:val="24"/>
           <w:szCs w:val="24"/>
         </w:rPr>
-        <w:t>Front-end: Angular framework, Bootstrap</w:t>
+        <w:t>Dữ liệu được hỗ trợ bởi:</w:t>
       </w:r>
     </w:p>
-    <w:p/>
+    <w:p>
+      <w:pPr>
+        <w:numPr>
+          <w:ilvl w:val="1"/>
+          <w:numId w:val="1"/>
+        </w:numPr>
+        <w:shd w:val="clear" w:color="auto" w:fill="FFFFFF"/>
+        <w:spacing w:before="100" w:beforeAutospacing="1" w:after="100" w:afterAutospacing="1" w:line="240" w:lineRule="auto"/>
+        <w:rPr>
+          <w:rFonts w:ascii="Segoe UI" w:eastAsia="Times New Roman" w:hAnsi="Segoe UI" w:cs="Segoe UI"/>
+          <w:color w:val="24292E"/>
+          <w:sz w:val="24"/>
+          <w:szCs w:val="24"/>
+        </w:rPr>
+      </w:pPr>
+      <w:r>
+        <w:rPr>
+          <w:rFonts w:ascii="Segoe UI" w:eastAsia="Times New Roman" w:hAnsi="Segoe UI" w:cs="Segoe UI"/>
+          <w:color w:val="24292E"/>
+          <w:sz w:val="24"/>
+          <w:szCs w:val="24"/>
+        </w:rPr>
+        <w:t>API Oxford Dictionary: </w:t>
+      </w:r>
+      <w:hyperlink r:id="rId5" w:history="1">
+        <w:r>
+          <w:rPr>
+            <w:rFonts w:ascii="Segoe UI" w:eastAsia="Times New Roman" w:hAnsi="Segoe UI" w:cs="Segoe UI"/>
+            <w:color w:val="0366D6"/>
+            <w:sz w:val="24"/>
+            <w:szCs w:val="24"/>
+            <w:u w:val="single"/>
+          </w:rPr>
+          <w:t>https://developer.oxforddictionaries.com/</w:t>
+        </w:r>
+      </w:hyperlink>
+    </w:p>
+    <w:p>
+      <w:pPr>
+        <w:numPr>
+          <w:ilvl w:val="1"/>
+          <w:numId w:val="1"/>
+        </w:numPr>
+        <w:shd w:val="clear" w:color="auto" w:fill="FFFFFF"/>
+        <w:spacing w:before="60" w:after="100" w:afterAutospacing="1" w:line="240" w:lineRule="auto"/>
+        <w:rPr>
+          <w:rFonts w:ascii="Segoe UI" w:eastAsia="Times New Roman" w:hAnsi="Segoe UI" w:cs="Segoe UI"/>
+          <w:color w:val="24292E"/>
+          <w:sz w:val="24"/>
+          <w:szCs w:val="24"/>
+        </w:rPr>
+      </w:pPr>
+      <w:r>
+        <w:rPr>
+          <w:rFonts w:ascii="Segoe UI" w:eastAsia="Times New Roman" w:hAnsi="Segoe UI" w:cs="Segoe UI"/>
+          <w:color w:val="24292E"/>
+          <w:sz w:val="24"/>
+          <w:szCs w:val="24"/>
+        </w:rPr>
+        <w:t>API Tra Câu: </w:t>
+      </w:r>
+      <w:hyperlink r:id="rId6" w:history="1">
+        <w:r>
+          <w:rPr>
+            <w:rFonts w:ascii="Segoe UI" w:eastAsia="Times New Roman" w:hAnsi="Segoe UI" w:cs="Segoe UI"/>
+            <w:color w:val="0366D6"/>
+            <w:sz w:val="24"/>
+            <w:szCs w:val="24"/>
+            <w:u w:val="single"/>
+          </w:rPr>
+          <w:t>https://tracau.vn/pages/api.html</w:t>
+        </w:r>
+      </w:hyperlink>
+    </w:p>
+    <w:p>
+      <w:pPr>
+        <w:numPr>
+          <w:ilvl w:val="1"/>
+          <w:numId w:val="1"/>
+        </w:numPr>
+        <w:shd w:val="clear" w:color="auto" w:fill="FFFFFF"/>
+        <w:spacing w:before="60" w:after="100" w:afterAutospacing="1" w:line="240" w:lineRule="auto"/>
+        <w:rPr>
+          <w:rFonts w:ascii="Segoe UI" w:eastAsia="Times New Roman" w:hAnsi="Segoe UI" w:cs="Segoe UI"/>
+          <w:color w:val="24292E"/>
+          <w:sz w:val="24"/>
+          <w:szCs w:val="24"/>
+        </w:rPr>
+      </w:pPr>
+      <w:r>
+        <w:rPr>
+          <w:rFonts w:ascii="Segoe UI" w:eastAsia="Times New Roman" w:hAnsi="Segoe UI" w:cs="Segoe UI"/>
+          <w:color w:val="24292E"/>
+          <w:sz w:val="24"/>
+          <w:szCs w:val="24"/>
+        </w:rPr>
+        <w:t>FireBase</w:t>
+      </w:r>
+    </w:p>
+    <w:p>
+      <w:bookmarkStart w:id="0" w:name="_GoBack"/>
+      <w:bookmarkEnd w:id="0"/>
+    </w:p>
     <w:sectPr>
       <w:pgSz w:w="12240" w:h="15840"/>
       <w:pgMar w:top="1440" w:right="1440" w:bottom="1440" w:left="1440" w:header="720" w:footer="720" w:gutter="0"/>
@@ -118,11 +220,11 @@
 </file>
 
 <file path=word/numbering.xml><?xml version="1.0" encoding="utf-8"?>
-<w:numbering xmlns:wpc="http://schemas.microsoft.com/office/word/2010/wordprocessingCanvas" xmlns:cx="http://schemas.microsoft.com/office/drawing/2014/chartex" xmlns:cx1="http://schemas.microsoft.com/office/drawing/2015/9/8/chartex" xmlns:cx2="http://schemas.microsoft.com/office/drawing/2015/10/21/chartex" xmlns:cx3="http://schemas.microsoft.com/office/drawing/2016/5/9/chartex" xmlns:cx4="http://schemas.microsoft.com/office/drawing/2016/5/10/chartex" xmlns:cx5="http://schemas.microsoft.com/office/drawing/2016/5/11/chartex" xmlns:cx6="http://schemas.microsoft.com/office/drawing/2016/5/12/chartex" xmlns:cx7="http://schemas.microsoft.com/office/drawing/2016/5/13/chartex" xmlns:cx8="http://schemas.microsoft.com/office/drawing/2016/5/14/chartex" xmlns:mc="http://schemas.openxmlformats.org/markup-compatibility/2006" xmlns:aink="http://schemas.microsoft.com/office/drawing/2016/ink" xmlns:am3d="http://schemas.microsoft.com/office/drawing/2017/model3d" xmlns:o="urn:schemas-microsoft-com:office:office" xmlns:r="http://schemas.openxmlformats.org/officeDocument/2006/relationships" xmlns:m="http://schemas.openxmlformats.org/officeDocument/2006/math" xmlns:v="urn:schemas-microsoft-com:vml" xmlns:wp14="http://schemas.microsoft.com/office/word/2010/wordprocessingDrawing" xmlns:wp="http://schemas.openxmlformats.org/drawingml/2006/wordprocessingDrawing" xmlns:w10="urn:schemas-microsoft-com:office:word" xmlns:w="http://schemas.openxmlformats.org/wordprocessingml/2006/main" xmlns:w14="http://schemas.microsoft.com/office/word/2010/wordml" xmlns:w15="http://schemas.microsoft.com/office/word/2012/wordml" xmlns:w16cex="http://schemas.microsoft.com/office/word/2018/wordml/cex" xmlns:w16cid="http://schemas.microsoft.com/office/word/2016/wordml/cid" xmlns:w16="http://schemas.microsoft.com/office/word/2018/wordml" xmlns:w16se="http://schemas.microsoft.com/office/word/2015/wordml/symex" xmlns:wpg="http://schemas.microsoft.com/office/word/2010/wordprocessingGroup" xmlns:wpi="http://schemas.microsoft.com/office/word/2010/wordprocessingInk" xmlns:wne="http://schemas.microsoft.com/office/word/2006/wordml" xmlns:wps="http://schemas.microsoft.com/office/word/2010/wordprocessingShape" mc:Ignorable="w14 w15 w16se w16cid w16 w16cex wp14">
+<w:numbering xmlns:wpc="http://schemas.microsoft.com/office/word/2010/wordprocessingCanvas" xmlns:cx="http://schemas.microsoft.com/office/drawing/2014/chartex" xmlns:cx1="http://schemas.microsoft.com/office/drawing/2015/9/8/chartex" xmlns:mc="http://schemas.openxmlformats.org/markup-compatibility/2006" xmlns:o="urn:schemas-microsoft-com:office:office" xmlns:r="http://schemas.openxmlformats.org/officeDocument/2006/relationships" xmlns:m="http://schemas.openxmlformats.org/officeDocument/2006/math" xmlns:v="urn:schemas-microsoft-com:vml" xmlns:wp14="http://schemas.microsoft.com/office/word/2010/wordprocessingDrawing" xmlns:wp="http://schemas.openxmlformats.org/drawingml/2006/wordprocessingDrawing" xmlns:w10="urn:schemas-microsoft-com:office:word" xmlns:w="http://schemas.openxmlformats.org/wordprocessingml/2006/main" xmlns:w14="http://schemas.microsoft.com/office/word/2010/wordml" xmlns:w15="http://schemas.microsoft.com/office/word/2012/wordml" xmlns:w16se="http://schemas.microsoft.com/office/word/2015/wordml/symex" xmlns:wpg="http://schemas.microsoft.com/office/word/2010/wordprocessingGroup" xmlns:wpi="http://schemas.microsoft.com/office/word/2010/wordprocessingInk" xmlns:wne="http://schemas.microsoft.com/office/word/2006/wordml" xmlns:wps="http://schemas.microsoft.com/office/word/2010/wordprocessingShape" mc:Ignorable="w14 w15 w16se wp14">
   <w:abstractNum w:abstractNumId="0" w15:restartNumberingAfterBreak="0">
-    <w:nsid w:val="1EE4526C"/>
+    <w:nsid w:val="620354BE"/>
     <w:multiLevelType w:val="multilevel"/>
-    <w:tmpl w:val="A2E25EA2"/>
+    <w:tmpl w:val="8B34BB70"/>
     <w:lvl w:ilvl="0">
       <w:start w:val="1"/>
       <w:numFmt w:val="bullet"/>
@@ -139,7 +241,7 @@
         <w:sz w:val="20"/>
       </w:rPr>
     </w:lvl>
-    <w:lvl w:ilvl="1" w:tentative="1">
+    <w:lvl w:ilvl="1">
       <w:start w:val="1"/>
       <w:numFmt w:val="bullet"/>
       <w:lvlText w:val="o"/>
@@ -275,7 +377,7 @@
 </file>
 
 <file path=word/styles.xml><?xml version="1.0" encoding="utf-8"?>
-<w:styles xmlns:mc="http://schemas.openxmlformats.org/markup-compatibility/2006" xmlns:r="http://schemas.openxmlformats.org/officeDocument/2006/relationships" xmlns:w="http://schemas.openxmlformats.org/wordprocessingml/2006/main" xmlns:w14="http://schemas.microsoft.com/office/word/2010/wordml" xmlns:w15="http://schemas.microsoft.com/office/word/2012/wordml" xmlns:w16cex="http://schemas.microsoft.com/office/word/2018/wordml/cex" xmlns:w16cid="http://schemas.microsoft.com/office/word/2016/wordml/cid" xmlns:w16="http://schemas.microsoft.com/office/word/2018/wordml" xmlns:w16se="http://schemas.microsoft.com/office/word/2015/wordml/symex" mc:Ignorable="w14 w15 w16se w16cid w16 w16cex">
+<w:styles xmlns:mc="http://schemas.openxmlformats.org/markup-compatibility/2006" xmlns:r="http://schemas.openxmlformats.org/officeDocument/2006/relationships" xmlns:w="http://schemas.openxmlformats.org/wordprocessingml/2006/main" xmlns:w14="http://schemas.microsoft.com/office/word/2010/wordml" xmlns:w15="http://schemas.microsoft.com/office/word/2012/wordml" xmlns:w16se="http://schemas.microsoft.com/office/word/2015/wordml/symex" mc:Ignorable="w14 w15 w16se">
   <w:docDefaults>
     <w:rPrDefault>
       <w:rPr>
@@ -291,7 +393,7 @@
       </w:pPr>
     </w:pPrDefault>
   </w:docDefaults>
-  <w:latentStyles w:defLockedState="0" w:defUIPriority="99" w:defSemiHidden="0" w:defUnhideWhenUsed="0" w:defQFormat="0" w:count="376">
+  <w:latentStyles w:defLockedState="0" w:defUIPriority="99" w:defSemiHidden="0" w:defUnhideWhenUsed="0" w:defQFormat="0" w:count="371">
     <w:lsdException w:name="Normal" w:uiPriority="0" w:qFormat="1"/>
     <w:lsdException w:name="heading 1" w:uiPriority="9" w:qFormat="1"/>
     <w:lsdException w:name="heading 2" w:semiHidden="1" w:uiPriority="9" w:unhideWhenUsed="1" w:qFormat="1"/>
@@ -397,6 +499,7 @@
     <w:lsdException w:name="HTML Sample" w:semiHidden="1" w:unhideWhenUsed="1"/>
     <w:lsdException w:name="HTML Typewriter" w:semiHidden="1" w:unhideWhenUsed="1"/>
     <w:lsdException w:name="HTML Variable" w:semiHidden="1" w:unhideWhenUsed="1"/>
+    <w:lsdException w:name="Normal Table" w:semiHidden="1" w:unhideWhenUsed="1"/>
     <w:lsdException w:name="annotation subject" w:semiHidden="1" w:unhideWhenUsed="1"/>
     <w:lsdException w:name="No List" w:semiHidden="1" w:unhideWhenUsed="1"/>
     <w:lsdException w:name="Outline List 1" w:semiHidden="1" w:unhideWhenUsed="1"/>
@@ -443,8 +546,10 @@
     <w:lsdException w:name="Table Subtle 2" w:semiHidden="1" w:unhideWhenUsed="1"/>
     <w:lsdException w:name="Table Web 1" w:semiHidden="1" w:unhideWhenUsed="1"/>
     <w:lsdException w:name="Table Web 2" w:semiHidden="1" w:unhideWhenUsed="1"/>
+    <w:lsdException w:name="Table Web 3" w:semiHidden="1" w:unhideWhenUsed="1"/>
     <w:lsdException w:name="Balloon Text" w:semiHidden="1" w:unhideWhenUsed="1"/>
     <w:lsdException w:name="Table Grid" w:uiPriority="39"/>
+    <w:lsdException w:name="Table Theme" w:semiHidden="1" w:unhideWhenUsed="1"/>
     <w:lsdException w:name="Placeholder Text" w:semiHidden="1"/>
     <w:lsdException w:name="No Spacing" w:uiPriority="1" w:qFormat="1"/>
     <w:lsdException w:name="Light Shading" w:uiPriority="60"/>
@@ -660,11 +765,6 @@
     <w:lsdException w:name="List Table 5 Dark Accent 6" w:uiPriority="50"/>
     <w:lsdException w:name="List Table 6 Colorful Accent 6" w:uiPriority="51"/>
     <w:lsdException w:name="List Table 7 Colorful Accent 6" w:uiPriority="52"/>
-    <w:lsdException w:name="Mention" w:semiHidden="1" w:unhideWhenUsed="1"/>
-    <w:lsdException w:name="Smart Hyperlink" w:semiHidden="1" w:unhideWhenUsed="1"/>
-    <w:lsdException w:name="Hashtag" w:semiHidden="1" w:unhideWhenUsed="1"/>
-    <w:lsdException w:name="Unresolved Mention" w:semiHidden="1" w:unhideWhenUsed="1"/>
-    <w:lsdException w:name="Smart Link" w:semiHidden="1" w:unhideWhenUsed="1"/>
   </w:latentStyles>
   <w:style w:type="paragraph" w:default="1" w:styleId="Normal">
     <w:name w:val="Normal"/>
@@ -676,7 +776,7 @@
     <w:link w:val="Heading2Char"/>
     <w:uiPriority w:val="9"/>
     <w:qFormat/>
-    <w:rsid w:val="0018788C"/>
+    <w:rsid w:val="00B320B2"/>
     <w:pPr>
       <w:spacing w:before="100" w:beforeAutospacing="1" w:after="100" w:afterAutospacing="1" w:line="240" w:lineRule="auto"/>
       <w:outlineLvl w:val="1"/>
@@ -721,13 +821,41 @@
     <w:basedOn w:val="DefaultParagraphFont"/>
     <w:link w:val="Heading2"/>
     <w:uiPriority w:val="9"/>
-    <w:rsid w:val="0018788C"/>
+    <w:rsid w:val="00B320B2"/>
     <w:rPr>
       <w:rFonts w:ascii="Times New Roman" w:eastAsia="Times New Roman" w:hAnsi="Times New Roman" w:cs="Times New Roman"/>
       <w:b/>
       <w:bCs/>
       <w:sz w:val="36"/>
       <w:szCs w:val="36"/>
+    </w:rPr>
+  </w:style>
+  <w:style w:type="paragraph" w:styleId="NormalWeb">
+    <w:name w:val="Normal (Web)"/>
+    <w:basedOn w:val="Normal"/>
+    <w:uiPriority w:val="99"/>
+    <w:semiHidden/>
+    <w:unhideWhenUsed/>
+    <w:rsid w:val="00B320B2"/>
+    <w:pPr>
+      <w:spacing w:before="100" w:beforeAutospacing="1" w:after="100" w:afterAutospacing="1" w:line="240" w:lineRule="auto"/>
+    </w:pPr>
+    <w:rPr>
+      <w:rFonts w:ascii="Times New Roman" w:eastAsia="Times New Roman" w:hAnsi="Times New Roman" w:cs="Times New Roman"/>
+      <w:sz w:val="24"/>
+      <w:szCs w:val="24"/>
+    </w:rPr>
+  </w:style>
+  <w:style w:type="character" w:styleId="Hyperlink">
+    <w:name w:val="Hyperlink"/>
+    <w:basedOn w:val="DefaultParagraphFont"/>
+    <w:uiPriority w:val="99"/>
+    <w:semiHidden/>
+    <w:unhideWhenUsed/>
+    <w:rsid w:val="00B320B2"/>
+    <w:rPr>
+      <w:color w:val="0000FF"/>
+      <w:u w:val="single"/>
     </w:rPr>
   </w:style>
 </w:styles>
@@ -750,7 +878,7 @@
         <a:srgbClr val="E7E6E6"/>
       </a:lt2>
       <a:accent1>
-        <a:srgbClr val="4472C4"/>
+        <a:srgbClr val="5B9BD5"/>
       </a:accent1>
       <a:accent2>
         <a:srgbClr val="ED7D31"/>
@@ -762,7 +890,7 @@
         <a:srgbClr val="FFC000"/>
       </a:accent4>
       <a:accent5>
-        <a:srgbClr val="5B9BD5"/>
+        <a:srgbClr val="4472C4"/>
       </a:accent5>
       <a:accent6>
         <a:srgbClr val="70AD47"/>

</xml_diff>